<commit_message>
Added benchmark and finisched review
</commit_message>
<xml_diff>
--- a/Form Esercitazione.docx
+++ b/Form Esercitazione.docx
@@ -100,371 +100,392 @@
         <w:rPr>
           <w:rFonts w:ascii="Times New Roman" w:eastAsia="Times New Roman" w:hAnsi="Times New Roman" w:cs="Times New Roman"/>
           <w:kern w:val="0"/>
+          <w:lang w:eastAsia="en-GB"/>
+          <w14:ligatures w14:val="none"/>
+        </w:rPr>
+      </w:pPr>
+    </w:p>
+    <w:p>
+      <w:pPr>
+        <w:spacing w:after="0" w:line="240" w:lineRule="auto"/>
+        <w:rPr>
+          <w:rFonts w:ascii="Arial" w:eastAsia="Times New Roman" w:hAnsi="Arial" w:cs="Arial"/>
+          <w:color w:val="000000"/>
+          <w:kern w:val="0"/>
+          <w:lang w:eastAsia="en-GB"/>
+          <w14:ligatures w14:val="none"/>
+        </w:rPr>
+      </w:pPr>
+      <w:r>
+        <w:rPr>
+          <w:rFonts w:ascii="Arial" w:eastAsia="Times New Roman" w:hAnsi="Arial" w:cs="Arial"/>
+          <w:color w:val="000000"/>
+          <w:kern w:val="0"/>
+          <w:lang w:eastAsia="en-GB"/>
+          <w14:ligatures w14:val="none"/>
+        </w:rPr>
+        <w:t>1.a Generare la documentazione usando Doxygen e verificare se la documentazione prodotta permette di orientarsi nella struttura del progetto software. Indicare i punti che potrebbero essere migliorati.</w:t>
+      </w:r>
+    </w:p>
+    <w:p>
+      <w:pPr>
+        <w:spacing w:after="0" w:line="240" w:lineRule="auto"/>
+        <w:rPr>
+          <w:rFonts w:ascii="Arial" w:eastAsia="Times New Roman" w:hAnsi="Arial" w:cs="Arial"/>
+          <w:color w:val="000000"/>
+          <w:kern w:val="0"/>
+          <w:lang w:eastAsia="en-GB"/>
+          <w14:ligatures w14:val="none"/>
+        </w:rPr>
+      </w:pPr>
+    </w:p>
+    <w:p>
+      <w:pPr>
+        <w:spacing w:after="0" w:line="240" w:lineRule="auto"/>
+        <w:rPr>
+          <w:rFonts w:ascii="Arial" w:eastAsia="Times New Roman" w:hAnsi="Arial" w:cs="Arial"/>
+          <w:color w:val="000000"/>
+          <w:kern w:val="0"/>
+          <w:lang w:eastAsia="en-GB"/>
+          <w14:ligatures w14:val="none"/>
+        </w:rPr>
+      </w:pPr>
+      <w:r>
+        <w:rPr>
+          <w:rFonts w:ascii="Arial" w:eastAsia="Times New Roman" w:hAnsi="Arial" w:cs="Arial"/>
+          <w:color w:val="000000"/>
+          <w:kern w:val="0"/>
+          <w:lang w:eastAsia="en-GB"/>
+          <w14:ligatures w14:val="none"/>
+        </w:rPr>
+        <w:t xml:space="preserve">-) </w:t>
+      </w:r>
+      <w:r>
+        <w:rPr>
+          <w:rFonts w:ascii="Arial" w:eastAsia="Times New Roman" w:hAnsi="Arial" w:cs="Arial"/>
+          <w:color w:val="000000"/>
+          <w:kern w:val="0"/>
+          <w:lang w:eastAsia="en-GB"/>
+          <w14:ligatures w14:val="none"/>
+        </w:rPr>
+        <w:t xml:space="preserve">La documentazione Doxygen viene generata correttamente per entrambe le classi, manca però il Doxyfile quindi vengono perse alcune specifiche della documentazione (non essenziali per l’utilizzo). </w:t>
+      </w:r>
+    </w:p>
+    <w:p>
+      <w:pPr>
+        <w:spacing w:after="0" w:line="240" w:lineRule="auto"/>
+        <w:rPr>
+          <w:rFonts w:ascii="Arial" w:eastAsia="Times New Roman" w:hAnsi="Arial" w:cs="Arial"/>
+          <w:color w:val="000000"/>
+          <w:kern w:val="0"/>
+          <w:lang w:eastAsia="en-GB"/>
+          <w14:ligatures w14:val="none"/>
+        </w:rPr>
+      </w:pPr>
+      <w:r>
+        <w:rPr>
+          <w:rFonts w:ascii="Arial" w:eastAsia="Times New Roman" w:hAnsi="Arial" w:cs="Arial"/>
+          <w:color w:val="000000"/>
+          <w:kern w:val="0"/>
+          <w:lang w:eastAsia="en-GB"/>
+          <w14:ligatures w14:val="none"/>
+        </w:rPr>
+        <w:t>La documentazione della classe IsoTrapezoid risulta ben ordinata nel documento, la descrizione dei metodi è sintetica ma efficace. La descrizione della funzione reset risulta poco utile. Vale lo stesso per la classe IsoTriangle e Polygon</w:t>
+      </w:r>
+      <w:r>
+        <w:rPr>
+          <w:rFonts w:ascii="Arial" w:eastAsia="Times New Roman" w:hAnsi="Arial" w:cs="Arial"/>
+          <w:color w:val="000000"/>
+          <w:kern w:val="0"/>
+          <w:lang w:eastAsia="en-GB"/>
+          <w14:ligatures w14:val="none"/>
+        </w:rPr>
+        <w:t>.</w:t>
+      </w:r>
+    </w:p>
+    <w:p>
+      <w:pPr>
+        <w:spacing w:after="0" w:line="240" w:lineRule="auto"/>
+        <w:rPr>
+          <w:rFonts w:ascii="Arial" w:eastAsia="Times New Roman" w:hAnsi="Arial" w:cs="Arial"/>
+          <w:color w:val="000000"/>
+          <w:kern w:val="0"/>
+          <w:lang w:eastAsia="en-GB"/>
+          <w14:ligatures w14:val="none"/>
+        </w:rPr>
+      </w:pPr>
+    </w:p>
+    <w:p>
+      <w:pPr>
+        <w:spacing w:after="0" w:line="240" w:lineRule="auto"/>
+        <w:rPr>
+          <w:rFonts w:ascii="Arial" w:eastAsia="Times New Roman" w:hAnsi="Arial" w:cs="Arial"/>
+          <w:color w:val="000000"/>
+          <w:kern w:val="0"/>
+          <w:lang w:eastAsia="en-GB"/>
+          <w14:ligatures w14:val="none"/>
+        </w:rPr>
+      </w:pPr>
+      <w:r>
+        <w:rPr>
+          <w:rFonts w:ascii="Arial" w:eastAsia="Times New Roman" w:hAnsi="Arial" w:cs="Arial"/>
+          <w:color w:val="000000"/>
+          <w:kern w:val="0"/>
+          <w:lang w:eastAsia="en-GB"/>
+          <w14:ligatures w14:val="none"/>
+        </w:rPr>
+        <w:t>1.b Utilizzando la documentazione e i commenti inseriti nei file .ccp e .h verificare se il progetto software aderisce alle specifiche assegnate durante la prima settimana. Indicare le eventuali specifiche non rispettate.</w:t>
+      </w:r>
+    </w:p>
+    <w:p>
+      <w:pPr>
+        <w:spacing w:after="0" w:line="240" w:lineRule="auto"/>
+        <w:rPr>
+          <w:rFonts w:ascii="Arial" w:eastAsia="Times New Roman" w:hAnsi="Arial" w:cs="Arial"/>
+          <w:color w:val="000000"/>
+          <w:kern w:val="0"/>
+          <w:lang w:eastAsia="en-GB"/>
+          <w14:ligatures w14:val="none"/>
+        </w:rPr>
+      </w:pPr>
+    </w:p>
+    <w:p>
+      <w:pPr>
+        <w:spacing w:after="0" w:line="240" w:lineRule="auto"/>
+        <w:rPr>
+          <w:rFonts w:ascii="Arial" w:eastAsia="Times New Roman" w:hAnsi="Arial" w:cs="Arial"/>
+          <w:color w:val="000000"/>
+          <w:kern w:val="0"/>
+          <w:lang w:eastAsia="en-GB"/>
+          <w14:ligatures w14:val="none"/>
+        </w:rPr>
+      </w:pPr>
+      <w:r>
+        <w:rPr>
+          <w:rFonts w:ascii="Arial" w:eastAsia="Times New Roman" w:hAnsi="Arial" w:cs="Arial"/>
+          <w:color w:val="000000"/>
+          <w:kern w:val="0"/>
+          <w:lang w:eastAsia="en-GB"/>
+          <w14:ligatures w14:val="none"/>
+        </w:rPr>
+        <w:t xml:space="preserve">-) </w:t>
+      </w:r>
+      <w:r>
+        <w:rPr>
+          <w:rFonts w:ascii="Arial" w:eastAsia="Times New Roman" w:hAnsi="Arial" w:cs="Arial"/>
+          <w:color w:val="000000"/>
+          <w:kern w:val="0"/>
+          <w:lang w:eastAsia="en-GB"/>
+          <w14:ligatures w14:val="none"/>
+        </w:rPr>
+        <w:t>Nel progetto dovevano comparire 3 sottoclassi della classe Polygon</w:t>
+      </w:r>
+      <w:r>
+        <w:rPr>
+          <w:rFonts w:ascii="Arial" w:eastAsia="Times New Roman" w:hAnsi="Arial" w:cs="Arial"/>
+          <w:color w:val="000000"/>
+          <w:kern w:val="0"/>
+          <w:lang w:eastAsia="en-GB"/>
+          <w14:ligatures w14:val="none"/>
+        </w:rPr>
+        <w:t>: Rhombus, Rectangle e una sottoclasse data singolarmente per gruppo</w:t>
+      </w:r>
+      <w:r>
+        <w:rPr>
+          <w:rFonts w:ascii="Arial" w:eastAsia="Times New Roman" w:hAnsi="Arial" w:cs="Arial"/>
+          <w:color w:val="000000"/>
+          <w:kern w:val="0"/>
+          <w:lang w:eastAsia="en-GB"/>
+          <w14:ligatures w14:val="none"/>
+        </w:rPr>
+        <w:t>. Di esse ne compaiono solo 2: IsoTriangle &amp; IsoTrapezoid, ciò denota un errore nella comprensione della consegna dell’esercitazione</w:t>
+      </w:r>
+      <w:r>
+        <w:rPr>
+          <w:rFonts w:ascii="Arial" w:eastAsia="Times New Roman" w:hAnsi="Arial" w:cs="Arial"/>
+          <w:color w:val="000000"/>
+          <w:kern w:val="0"/>
+          <w:lang w:eastAsia="en-GB"/>
+          <w14:ligatures w14:val="none"/>
+        </w:rPr>
+        <w:t xml:space="preserve"> in quanto doveva essere presente solo una delle due, oltre alle classi rhombus &amp; rectangle.</w:t>
+      </w:r>
+    </w:p>
+    <w:p>
+      <w:pPr>
+        <w:spacing w:after="0" w:line="240" w:lineRule="auto"/>
+        <w:rPr>
+          <w:rFonts w:ascii="Arial" w:eastAsia="Times New Roman" w:hAnsi="Arial" w:cs="Arial"/>
+          <w:color w:val="000000"/>
+          <w:kern w:val="0"/>
+          <w:lang w:eastAsia="en-GB"/>
+          <w14:ligatures w14:val="none"/>
+        </w:rPr>
+      </w:pPr>
+      <w:r>
+        <w:rPr>
+          <w:rFonts w:ascii="Arial" w:eastAsia="Times New Roman" w:hAnsi="Arial" w:cs="Arial"/>
+          <w:color w:val="000000"/>
+          <w:kern w:val="0"/>
+          <w:lang w:eastAsia="en-GB"/>
+          <w14:ligatures w14:val="none"/>
+        </w:rPr>
+        <w:t>Nella classe IsoTrapezoid è mancante la funzione Side()</w:t>
+      </w:r>
+      <w:r>
+        <w:rPr>
+          <w:rFonts w:ascii="Arial" w:eastAsia="Times New Roman" w:hAnsi="Arial" w:cs="Arial"/>
+          <w:color w:val="000000"/>
+          <w:kern w:val="0"/>
+          <w:lang w:eastAsia="en-GB"/>
+          <w14:ligatures w14:val="none"/>
+        </w:rPr>
+        <w:t>, Area() &amp; Perimeter().</w:t>
+      </w:r>
+    </w:p>
+    <w:p>
+      <w:pPr>
+        <w:spacing w:after="0" w:line="240" w:lineRule="auto"/>
+        <w:rPr>
+          <w:rFonts w:ascii="Arial" w:eastAsia="Times New Roman" w:hAnsi="Arial" w:cs="Arial"/>
+          <w:color w:val="000000"/>
+          <w:kern w:val="0"/>
+          <w:lang w:eastAsia="en-GB"/>
+          <w14:ligatures w14:val="none"/>
+        </w:rPr>
+      </w:pPr>
+    </w:p>
+    <w:p>
+      <w:pPr>
+        <w:spacing w:after="0" w:line="240" w:lineRule="auto"/>
+        <w:rPr>
+          <w:rFonts w:ascii="Arial" w:eastAsia="Times New Roman" w:hAnsi="Arial" w:cs="Arial"/>
+          <w:color w:val="000000"/>
+          <w:kern w:val="0"/>
+          <w:lang w:eastAsia="en-GB"/>
+          <w14:ligatures w14:val="none"/>
+        </w:rPr>
+      </w:pPr>
+      <w:r>
+        <w:rPr>
+          <w:rFonts w:ascii="Arial" w:eastAsia="Times New Roman" w:hAnsi="Arial" w:cs="Arial"/>
+          <w:color w:val="000000"/>
+          <w:kern w:val="0"/>
+          <w:lang w:eastAsia="en-GB"/>
+          <w14:ligatures w14:val="none"/>
+        </w:rPr>
+        <w:t>Compaiono oltre 2 cartelle  : html &amp; latex, che sono superflue.</w:t>
+      </w:r>
+    </w:p>
+    <w:p>
+      <w:pPr>
+        <w:spacing w:after="0" w:line="240" w:lineRule="auto"/>
+        <w:rPr>
+          <w:rFonts w:ascii="Arial" w:eastAsia="Times New Roman" w:hAnsi="Arial" w:cs="Arial"/>
+          <w:color w:val="000000"/>
+          <w:kern w:val="0"/>
+          <w:lang w:eastAsia="en-GB"/>
+          <w14:ligatures w14:val="none"/>
+        </w:rPr>
+      </w:pPr>
+      <w:r>
+        <w:rPr>
+          <w:rFonts w:ascii="Arial" w:eastAsia="Times New Roman" w:hAnsi="Arial" w:cs="Arial"/>
+          <w:color w:val="000000"/>
+          <w:kern w:val="0"/>
+          <w:lang w:eastAsia="en-GB"/>
+          <w14:ligatures w14:val="none"/>
+        </w:rPr>
+        <w:br/>
+      </w:r>
+    </w:p>
+    <w:p>
+      <w:pPr>
+        <w:spacing w:after="0" w:line="240" w:lineRule="auto"/>
+        <w:rPr>
+          <w:rFonts w:ascii="Arial" w:eastAsia="Times New Roman" w:hAnsi="Arial" w:cs="Arial"/>
+          <w:color w:val="000000"/>
+          <w:kern w:val="0"/>
+          <w:lang w:eastAsia="en-GB"/>
+          <w14:ligatures w14:val="none"/>
+        </w:rPr>
+      </w:pPr>
+      <w:r>
+        <w:rPr>
+          <w:rFonts w:ascii="Arial" w:eastAsia="Times New Roman" w:hAnsi="Arial" w:cs="Arial"/>
+          <w:color w:val="000000"/>
+          <w:kern w:val="0"/>
+          <w:lang w:eastAsia="en-GB"/>
+          <w14:ligatures w14:val="none"/>
+        </w:rPr>
+        <w:t>1.c Verificare che il file README introduca correttamente lo scopo del progetto software e che dia sufficienti informazioni per un corretto uso dell’interfaccia a riga di comando. Indicare eventuali mancanze e/o possibili migliorie.</w:t>
+      </w:r>
+    </w:p>
+    <w:p>
+      <w:pPr>
+        <w:spacing w:after="0" w:line="240" w:lineRule="auto"/>
+        <w:rPr>
+          <w:rFonts w:ascii="Arial" w:eastAsia="Times New Roman" w:hAnsi="Arial" w:cs="Arial"/>
+          <w:color w:val="000000"/>
+          <w:kern w:val="0"/>
+          <w:lang w:eastAsia="en-GB"/>
+          <w14:ligatures w14:val="none"/>
+        </w:rPr>
+      </w:pPr>
+    </w:p>
+    <w:p>
+      <w:pPr>
+        <w:spacing w:after="0" w:line="240" w:lineRule="auto"/>
+        <w:rPr>
+          <w:rFonts w:ascii="Arial" w:eastAsia="Times New Roman" w:hAnsi="Arial" w:cs="Arial"/>
+          <w:color w:val="000000"/>
+          <w:kern w:val="0"/>
+          <w:lang w:eastAsia="en-GB"/>
+          <w14:ligatures w14:val="none"/>
+        </w:rPr>
+      </w:pPr>
+      <w:r>
+        <w:rPr>
+          <w:rFonts w:ascii="Arial" w:eastAsia="Times New Roman" w:hAnsi="Arial" w:cs="Arial"/>
+          <w:color w:val="000000"/>
+          <w:kern w:val="0"/>
+          <w:lang w:eastAsia="en-GB"/>
+          <w14:ligatures w14:val="none"/>
+        </w:rPr>
+        <w:t xml:space="preserve">-) </w:t>
+      </w:r>
+      <w:r>
+        <w:rPr>
+          <w:rFonts w:ascii="Arial" w:eastAsia="Times New Roman" w:hAnsi="Arial" w:cs="Arial"/>
+          <w:color w:val="000000"/>
+          <w:kern w:val="0"/>
+          <w:lang w:eastAsia="en-GB"/>
+          <w14:ligatures w14:val="none"/>
+        </w:rPr>
+        <w:t>Il file README è mancante</w:t>
+      </w:r>
+    </w:p>
+    <w:p>
+      <w:pPr>
+        <w:spacing w:after="0" w:line="240" w:lineRule="auto"/>
+        <w:rPr>
+          <w:rFonts w:ascii="Times New Roman" w:eastAsia="Times New Roman" w:hAnsi="Times New Roman" w:cs="Times New Roman"/>
+          <w:kern w:val="0"/>
           <w:sz w:val="24"/>
           <w:szCs w:val="24"/>
           <w:lang w:eastAsia="en-GB"/>
           <w14:ligatures w14:val="none"/>
         </w:rPr>
       </w:pPr>
-    </w:p>
-    <w:p>
-      <w:pPr>
-        <w:spacing w:after="0" w:line="240" w:lineRule="auto"/>
-        <w:rPr>
-          <w:rFonts w:ascii="Arial" w:eastAsia="Times New Roman" w:hAnsi="Arial" w:cs="Arial"/>
-          <w:color w:val="000000"/>
-          <w:kern w:val="0"/>
-          <w:lang w:eastAsia="en-GB"/>
-          <w14:ligatures w14:val="none"/>
-        </w:rPr>
-      </w:pPr>
-      <w:r>
-        <w:rPr>
-          <w:rFonts w:ascii="Arial" w:eastAsia="Times New Roman" w:hAnsi="Arial" w:cs="Arial"/>
-          <w:color w:val="000000"/>
-          <w:kern w:val="0"/>
-          <w:lang w:eastAsia="en-GB"/>
-          <w14:ligatures w14:val="none"/>
-        </w:rPr>
-        <w:t>1.a Generare la documentazione usando Doxygen e verificare se la documentazione prodotta permette di orientarsi nella struttura del progetto software. Indicare i punti che potrebbero essere migliorati.</w:t>
-      </w:r>
-    </w:p>
-    <w:p>
-      <w:pPr>
-        <w:spacing w:after="0" w:line="240" w:lineRule="auto"/>
-        <w:rPr>
-          <w:rFonts w:ascii="Arial" w:eastAsia="Times New Roman" w:hAnsi="Arial" w:cs="Arial"/>
-          <w:color w:val="000000"/>
-          <w:kern w:val="0"/>
-          <w:lang w:eastAsia="en-GB"/>
-          <w14:ligatures w14:val="none"/>
-        </w:rPr>
-      </w:pPr>
-    </w:p>
-    <w:p>
-      <w:pPr>
-        <w:spacing w:after="0" w:line="240" w:lineRule="auto"/>
-        <w:rPr>
-          <w:rFonts w:ascii="Arial" w:eastAsia="Times New Roman" w:hAnsi="Arial" w:cs="Arial"/>
-          <w:color w:val="000000"/>
-          <w:kern w:val="0"/>
-          <w:lang w:eastAsia="en-GB"/>
-          <w14:ligatures w14:val="none"/>
-        </w:rPr>
-      </w:pPr>
-      <w:r>
-        <w:rPr>
-          <w:rFonts w:ascii="Arial" w:eastAsia="Times New Roman" w:hAnsi="Arial" w:cs="Arial"/>
-          <w:color w:val="000000"/>
-          <w:kern w:val="0"/>
-          <w:lang w:eastAsia="en-GB"/>
-          <w14:ligatures w14:val="none"/>
-        </w:rPr>
-        <w:t xml:space="preserve">-) </w:t>
-      </w:r>
-      <w:r>
-        <w:rPr>
-          <w:rFonts w:ascii="Arial" w:eastAsia="Times New Roman" w:hAnsi="Arial" w:cs="Arial"/>
-          <w:color w:val="000000"/>
-          <w:kern w:val="0"/>
-          <w:lang w:eastAsia="en-GB"/>
-          <w14:ligatures w14:val="none"/>
-        </w:rPr>
-        <w:t xml:space="preserve">La documentazione Doxygen viene generata correttamente per entrambe le classi, manca però il Doxyfile quindi vengono perse alcune specifiche della documentazione (non essenziali per l’utilizzo). </w:t>
-      </w:r>
-    </w:p>
-    <w:p>
-      <w:pPr>
-        <w:spacing w:after="0" w:line="240" w:lineRule="auto"/>
-        <w:rPr>
-          <w:rFonts w:ascii="Arial" w:eastAsia="Times New Roman" w:hAnsi="Arial" w:cs="Arial"/>
-          <w:color w:val="000000"/>
-          <w:kern w:val="0"/>
-          <w:lang w:eastAsia="en-GB"/>
-          <w14:ligatures w14:val="none"/>
-        </w:rPr>
-      </w:pPr>
-      <w:r>
-        <w:rPr>
-          <w:rFonts w:ascii="Arial" w:eastAsia="Times New Roman" w:hAnsi="Arial" w:cs="Arial"/>
-          <w:color w:val="000000"/>
-          <w:kern w:val="0"/>
-          <w:lang w:eastAsia="en-GB"/>
-          <w14:ligatures w14:val="none"/>
-        </w:rPr>
-        <w:t>La documentazione della classe IsoTrapezoid risulta ben ordinata nel documento, la descrizione dei metodi è sintetica ma efficace. La descrizione della funzione reset risulta poco utile. Vale lo stesso per la classe IsoTriangle e Polygon</w:t>
-      </w:r>
-      <w:r>
-        <w:rPr>
-          <w:rFonts w:ascii="Arial" w:eastAsia="Times New Roman" w:hAnsi="Arial" w:cs="Arial"/>
-          <w:color w:val="000000"/>
-          <w:kern w:val="0"/>
-          <w:lang w:eastAsia="en-GB"/>
-          <w14:ligatures w14:val="none"/>
-        </w:rPr>
-        <w:t>.</w:t>
-      </w:r>
-    </w:p>
-    <w:p>
-      <w:pPr>
-        <w:spacing w:after="0" w:line="240" w:lineRule="auto"/>
-        <w:rPr>
-          <w:rFonts w:ascii="Arial" w:eastAsia="Times New Roman" w:hAnsi="Arial" w:cs="Arial"/>
-          <w:color w:val="000000"/>
-          <w:kern w:val="0"/>
-          <w:lang w:eastAsia="en-GB"/>
-          <w14:ligatures w14:val="none"/>
-        </w:rPr>
-      </w:pPr>
-    </w:p>
-    <w:p>
-      <w:pPr>
-        <w:spacing w:after="0" w:line="240" w:lineRule="auto"/>
-        <w:rPr>
-          <w:rFonts w:ascii="Arial" w:eastAsia="Times New Roman" w:hAnsi="Arial" w:cs="Arial"/>
-          <w:color w:val="000000"/>
-          <w:kern w:val="0"/>
-          <w:lang w:eastAsia="en-GB"/>
-          <w14:ligatures w14:val="none"/>
-        </w:rPr>
-      </w:pPr>
-      <w:r>
-        <w:rPr>
-          <w:rFonts w:ascii="Arial" w:eastAsia="Times New Roman" w:hAnsi="Arial" w:cs="Arial"/>
-          <w:color w:val="000000"/>
-          <w:kern w:val="0"/>
-          <w:lang w:eastAsia="en-GB"/>
-          <w14:ligatures w14:val="none"/>
-        </w:rPr>
-        <w:t>1.b Utilizzando la documentazione e i commenti inseriti nei file .ccp e .h verificare se il progetto software aderisce alle specifiche assegnate durante la prima settimana. Indicare le eventuali specifiche non rispettate.</w:t>
-      </w:r>
-    </w:p>
-    <w:p>
-      <w:pPr>
-        <w:spacing w:after="0" w:line="240" w:lineRule="auto"/>
-        <w:rPr>
-          <w:rFonts w:ascii="Arial" w:eastAsia="Times New Roman" w:hAnsi="Arial" w:cs="Arial"/>
-          <w:color w:val="000000"/>
-          <w:kern w:val="0"/>
-          <w:lang w:eastAsia="en-GB"/>
-          <w14:ligatures w14:val="none"/>
-        </w:rPr>
-      </w:pPr>
-    </w:p>
-    <w:p>
-      <w:pPr>
-        <w:spacing w:after="0" w:line="240" w:lineRule="auto"/>
-        <w:rPr>
-          <w:rFonts w:ascii="Arial" w:eastAsia="Times New Roman" w:hAnsi="Arial" w:cs="Arial"/>
-          <w:color w:val="000000"/>
-          <w:kern w:val="0"/>
-          <w:lang w:eastAsia="en-GB"/>
-          <w14:ligatures w14:val="none"/>
-        </w:rPr>
-      </w:pPr>
-      <w:r>
-        <w:rPr>
-          <w:rFonts w:ascii="Arial" w:eastAsia="Times New Roman" w:hAnsi="Arial" w:cs="Arial"/>
-          <w:color w:val="000000"/>
-          <w:kern w:val="0"/>
-          <w:lang w:eastAsia="en-GB"/>
-          <w14:ligatures w14:val="none"/>
-        </w:rPr>
-        <w:t xml:space="preserve">-) </w:t>
-      </w:r>
-      <w:r>
-        <w:rPr>
-          <w:rFonts w:ascii="Arial" w:eastAsia="Times New Roman" w:hAnsi="Arial" w:cs="Arial"/>
-          <w:color w:val="000000"/>
-          <w:kern w:val="0"/>
-          <w:lang w:eastAsia="en-GB"/>
-          <w14:ligatures w14:val="none"/>
-        </w:rPr>
-        <w:t>Nel progetto dovevano comparire 3 sottoclassi della classe Polygon</w:t>
-      </w:r>
-      <w:r>
-        <w:rPr>
-          <w:rFonts w:ascii="Arial" w:eastAsia="Times New Roman" w:hAnsi="Arial" w:cs="Arial"/>
-          <w:color w:val="000000"/>
-          <w:kern w:val="0"/>
-          <w:lang w:eastAsia="en-GB"/>
-          <w14:ligatures w14:val="none"/>
-        </w:rPr>
-        <w:t>: Rhombus, Rectangle e una sottoclasse data singolarmente per gruppo</w:t>
-      </w:r>
-      <w:r>
-        <w:rPr>
-          <w:rFonts w:ascii="Arial" w:eastAsia="Times New Roman" w:hAnsi="Arial" w:cs="Arial"/>
-          <w:color w:val="000000"/>
-          <w:kern w:val="0"/>
-          <w:lang w:eastAsia="en-GB"/>
-          <w14:ligatures w14:val="none"/>
-        </w:rPr>
-        <w:t>. Di esse ne compaiono solo 2: IsoTriangle &amp; IsoTrapezoid, ciò denota un errore nella comprensione della consegna dell’esercitazione</w:t>
-      </w:r>
-      <w:r>
-        <w:rPr>
-          <w:rFonts w:ascii="Arial" w:eastAsia="Times New Roman" w:hAnsi="Arial" w:cs="Arial"/>
-          <w:color w:val="000000"/>
-          <w:kern w:val="0"/>
-          <w:lang w:eastAsia="en-GB"/>
-          <w14:ligatures w14:val="none"/>
-        </w:rPr>
-        <w:t xml:space="preserve"> in quanto doveva essere presente solo una delle due, oltre alle classi rhombus &amp; rectangle.</w:t>
-      </w:r>
-    </w:p>
-    <w:p>
-      <w:pPr>
-        <w:spacing w:after="0" w:line="240" w:lineRule="auto"/>
-        <w:rPr>
-          <w:rFonts w:ascii="Arial" w:eastAsia="Times New Roman" w:hAnsi="Arial" w:cs="Arial"/>
-          <w:color w:val="000000"/>
-          <w:kern w:val="0"/>
-          <w:lang w:eastAsia="en-GB"/>
-          <w14:ligatures w14:val="none"/>
-        </w:rPr>
-      </w:pPr>
-      <w:r>
-        <w:rPr>
-          <w:rFonts w:ascii="Arial" w:eastAsia="Times New Roman" w:hAnsi="Arial" w:cs="Arial"/>
-          <w:color w:val="000000"/>
-          <w:kern w:val="0"/>
-          <w:lang w:eastAsia="en-GB"/>
-          <w14:ligatures w14:val="none"/>
-        </w:rPr>
-        <w:t>Nella classe IsoTrapezoid è mancante la funzione Side()</w:t>
-      </w:r>
-      <w:r>
-        <w:rPr>
-          <w:rFonts w:ascii="Arial" w:eastAsia="Times New Roman" w:hAnsi="Arial" w:cs="Arial"/>
-          <w:color w:val="000000"/>
-          <w:kern w:val="0"/>
-          <w:lang w:eastAsia="en-GB"/>
-          <w14:ligatures w14:val="none"/>
-        </w:rPr>
-        <w:t>, Area() &amp; Perimeter().</w:t>
-      </w:r>
-    </w:p>
-    <w:p>
-      <w:pPr>
-        <w:spacing w:after="0" w:line="240" w:lineRule="auto"/>
-        <w:rPr>
-          <w:rFonts w:ascii="Arial" w:eastAsia="Times New Roman" w:hAnsi="Arial" w:cs="Arial"/>
-          <w:color w:val="000000"/>
-          <w:kern w:val="0"/>
-          <w:lang w:eastAsia="en-GB"/>
-          <w14:ligatures w14:val="none"/>
-        </w:rPr>
-      </w:pPr>
-    </w:p>
-    <w:p>
-      <w:pPr>
-        <w:spacing w:after="0" w:line="240" w:lineRule="auto"/>
-        <w:rPr>
-          <w:rFonts w:ascii="Arial" w:eastAsia="Times New Roman" w:hAnsi="Arial" w:cs="Arial"/>
-          <w:color w:val="000000"/>
-          <w:kern w:val="0"/>
-          <w:lang w:eastAsia="en-GB"/>
-          <w14:ligatures w14:val="none"/>
-        </w:rPr>
-      </w:pPr>
-      <w:r>
-        <w:rPr>
-          <w:rFonts w:ascii="Arial" w:eastAsia="Times New Roman" w:hAnsi="Arial" w:cs="Arial"/>
-          <w:color w:val="000000"/>
-          <w:kern w:val="0"/>
-          <w:lang w:eastAsia="en-GB"/>
-          <w14:ligatures w14:val="none"/>
-        </w:rPr>
-        <w:t>Compaiono oltre 2 cartelle  : html &amp; latex, che sono superflue.</w:t>
-      </w:r>
-    </w:p>
-    <w:p>
-      <w:pPr>
-        <w:spacing w:after="0" w:line="240" w:lineRule="auto"/>
-        <w:rPr>
-          <w:rFonts w:ascii="Arial" w:eastAsia="Times New Roman" w:hAnsi="Arial" w:cs="Arial"/>
-          <w:color w:val="000000"/>
-          <w:kern w:val="0"/>
-          <w:lang w:eastAsia="en-GB"/>
-          <w14:ligatures w14:val="none"/>
-        </w:rPr>
-      </w:pPr>
-      <w:r>
-        <w:rPr>
-          <w:rFonts w:ascii="Arial" w:eastAsia="Times New Roman" w:hAnsi="Arial" w:cs="Arial"/>
-          <w:color w:val="000000"/>
-          <w:kern w:val="0"/>
-          <w:lang w:eastAsia="en-GB"/>
-          <w14:ligatures w14:val="none"/>
-        </w:rPr>
-        <w:br/>
-      </w:r>
-    </w:p>
-    <w:p>
-      <w:pPr>
-        <w:spacing w:after="0" w:line="240" w:lineRule="auto"/>
-        <w:rPr>
-          <w:rFonts w:ascii="Arial" w:eastAsia="Times New Roman" w:hAnsi="Arial" w:cs="Arial"/>
-          <w:color w:val="000000"/>
-          <w:kern w:val="0"/>
-          <w:lang w:eastAsia="en-GB"/>
-          <w14:ligatures w14:val="none"/>
-        </w:rPr>
-      </w:pPr>
-      <w:r>
-        <w:rPr>
-          <w:rFonts w:ascii="Arial" w:eastAsia="Times New Roman" w:hAnsi="Arial" w:cs="Arial"/>
-          <w:color w:val="000000"/>
-          <w:kern w:val="0"/>
-          <w:lang w:eastAsia="en-GB"/>
-          <w14:ligatures w14:val="none"/>
-        </w:rPr>
-        <w:t>1.c Verificare che il file README introduca correttamente lo scopo del progetto software e che dia sufficienti informazioni per un corretto uso dell’interfaccia a riga di comando. Indicare eventuali mancanze e/o possibili migliorie.</w:t>
-      </w:r>
-    </w:p>
-    <w:p>
-      <w:pPr>
-        <w:spacing w:after="0" w:line="240" w:lineRule="auto"/>
-        <w:rPr>
-          <w:rFonts w:ascii="Arial" w:eastAsia="Times New Roman" w:hAnsi="Arial" w:cs="Arial"/>
-          <w:color w:val="000000"/>
-          <w:kern w:val="0"/>
-          <w:lang w:eastAsia="en-GB"/>
-          <w14:ligatures w14:val="none"/>
-        </w:rPr>
-      </w:pPr>
-    </w:p>
-    <w:p>
-      <w:pPr>
-        <w:spacing w:after="0" w:line="240" w:lineRule="auto"/>
-        <w:rPr>
-          <w:rFonts w:ascii="Arial" w:eastAsia="Times New Roman" w:hAnsi="Arial" w:cs="Arial"/>
-          <w:color w:val="000000"/>
-          <w:kern w:val="0"/>
-          <w:lang w:eastAsia="en-GB"/>
-          <w14:ligatures w14:val="none"/>
-        </w:rPr>
-      </w:pPr>
-      <w:r>
-        <w:rPr>
-          <w:rFonts w:ascii="Arial" w:eastAsia="Times New Roman" w:hAnsi="Arial" w:cs="Arial"/>
-          <w:color w:val="000000"/>
-          <w:kern w:val="0"/>
-          <w:lang w:eastAsia="en-GB"/>
-          <w14:ligatures w14:val="none"/>
-        </w:rPr>
-        <w:t xml:space="preserve">-) </w:t>
-      </w:r>
-      <w:r>
-        <w:rPr>
-          <w:rFonts w:ascii="Arial" w:eastAsia="Times New Roman" w:hAnsi="Arial" w:cs="Arial"/>
-          <w:color w:val="000000"/>
-          <w:kern w:val="0"/>
-          <w:lang w:eastAsia="en-GB"/>
-          <w14:ligatures w14:val="none"/>
-        </w:rPr>
-        <w:t>Il file README è mancante</w:t>
+      <w:r>
+        <w:rPr>
+          <w:rFonts w:ascii="Arial" w:eastAsia="Times New Roman" w:hAnsi="Arial" w:cs="Arial"/>
+          <w:color w:val="000000"/>
+          <w:kern w:val="0"/>
+          <w:lang w:eastAsia="en-GB"/>
+          <w14:ligatures w14:val="none"/>
+        </w:rPr>
+        <w:t>---------------------------------------------------------------------------------------------------------------------------</w:t>
       </w:r>
     </w:p>
     <w:p>
@@ -479,16 +500,6 @@
           <w14:ligatures w14:val="none"/>
         </w:rPr>
       </w:pPr>
-      <w:r>
-        <w:rPr>
-          <w:rFonts w:ascii="Arial" w:eastAsia="Times New Roman" w:hAnsi="Arial" w:cs="Arial"/>
-          <w:color w:val="000000"/>
-          <w:kern w:val="0"/>
-          <w:lang w:eastAsia="en-GB"/>
-          <w14:ligatures w14:val="none"/>
-        </w:rPr>
-        <w:t>---------------------------------------------------------------------------------------------------------------------------</w:t>
-      </w:r>
     </w:p>
     <w:p>
       <w:pPr>
@@ -507,6 +518,32 @@
       <w:pPr>
         <w:spacing w:after="0" w:line="240" w:lineRule="auto"/>
         <w:rPr>
+          <w:rFonts w:ascii="Arial" w:eastAsia="Times New Roman" w:hAnsi="Arial" w:cs="Arial"/>
+          <w:b/>
+          <w:bCs/>
+          <w:color w:val="000000"/>
+          <w:kern w:val="0"/>
+          <w:lang w:eastAsia="en-GB"/>
+          <w14:ligatures w14:val="none"/>
+        </w:rPr>
+      </w:pPr>
+      <w:r>
+        <w:rPr>
+          <w:rFonts w:ascii="Arial" w:eastAsia="Times New Roman" w:hAnsi="Arial" w:cs="Arial"/>
+          <w:b/>
+          <w:bCs/>
+          <w:color w:val="000000"/>
+          <w:kern w:val="0"/>
+          <w:lang w:eastAsia="en-GB"/>
+          <w14:ligatures w14:val="none"/>
+        </w:rPr>
+        <w:t>2 Compilazione e prima sessione di test</w:t>
+      </w:r>
+    </w:p>
+    <w:p>
+      <w:pPr>
+        <w:spacing w:after="0" w:line="240" w:lineRule="auto"/>
+        <w:rPr>
           <w:rFonts w:ascii="Times New Roman" w:eastAsia="Times New Roman" w:hAnsi="Times New Roman" w:cs="Times New Roman"/>
           <w:kern w:val="0"/>
           <w:sz w:val="24"/>
@@ -521,6 +558,341 @@
         <w:spacing w:after="0" w:line="240" w:lineRule="auto"/>
         <w:rPr>
           <w:rFonts w:ascii="Arial" w:eastAsia="Times New Roman" w:hAnsi="Arial" w:cs="Arial"/>
+          <w:color w:val="000000"/>
+          <w:kern w:val="0"/>
+          <w:lang w:eastAsia="en-GB"/>
+          <w14:ligatures w14:val="none"/>
+        </w:rPr>
+      </w:pPr>
+      <w:r>
+        <w:rPr>
+          <w:rFonts w:ascii="Arial" w:eastAsia="Times New Roman" w:hAnsi="Arial" w:cs="Arial"/>
+          <w:color w:val="000000"/>
+          <w:kern w:val="0"/>
+          <w:lang w:eastAsia="en-GB"/>
+          <w14:ligatures w14:val="none"/>
+        </w:rPr>
+        <w:t>2.a Verificare se è possibile compilare il proget</w:t>
+      </w:r>
+      <w:r>
+        <w:rPr>
+          <w:rFonts w:ascii="Arial" w:eastAsia="Times New Roman" w:hAnsi="Arial" w:cs="Arial"/>
+          <w:color w:val="000000"/>
+          <w:kern w:val="0"/>
+          <w:lang w:eastAsia="en-GB"/>
+          <w14:ligatures w14:val="none"/>
+        </w:rPr>
+        <w:t>t</w:t>
+      </w:r>
+      <w:r>
+        <w:rPr>
+          <w:rFonts w:ascii="Arial" w:eastAsia="Times New Roman" w:hAnsi="Arial" w:cs="Arial"/>
+          <w:color w:val="000000"/>
+          <w:kern w:val="0"/>
+          <w:lang w:eastAsia="en-GB"/>
+          <w14:ligatures w14:val="none"/>
+        </w:rPr>
+        <w:t>o</w:t>
+      </w:r>
+    </w:p>
+    <w:p>
+      <w:pPr>
+        <w:spacing w:after="0" w:line="240" w:lineRule="auto"/>
+        <w:rPr>
+          <w:rFonts w:ascii="Arial" w:eastAsia="Times New Roman" w:hAnsi="Arial" w:cs="Arial"/>
+          <w:color w:val="000000"/>
+          <w:kern w:val="0"/>
+          <w:lang w:eastAsia="en-GB"/>
+          <w14:ligatures w14:val="none"/>
+        </w:rPr>
+      </w:pPr>
+    </w:p>
+    <w:p>
+      <w:pPr>
+        <w:spacing w:after="0" w:line="240" w:lineRule="auto"/>
+        <w:rPr>
+          <w:rFonts w:ascii="Arial" w:eastAsia="Times New Roman" w:hAnsi="Arial" w:cs="Arial"/>
+          <w:color w:val="000000"/>
+          <w:kern w:val="0"/>
+          <w:lang w:eastAsia="en-GB"/>
+          <w14:ligatures w14:val="none"/>
+        </w:rPr>
+      </w:pPr>
+      <w:r>
+        <w:rPr>
+          <w:rFonts w:ascii="Arial" w:eastAsia="Times New Roman" w:hAnsi="Arial" w:cs="Arial"/>
+          <w:color w:val="000000"/>
+          <w:kern w:val="0"/>
+          <w:lang w:eastAsia="en-GB"/>
+          <w14:ligatures w14:val="none"/>
+        </w:rPr>
+        <w:t xml:space="preserve">-) </w:t>
+      </w:r>
+      <w:r>
+        <w:rPr>
+          <w:rFonts w:ascii="Arial" w:eastAsia="Times New Roman" w:hAnsi="Arial" w:cs="Arial"/>
+          <w:color w:val="000000"/>
+          <w:kern w:val="0"/>
+          <w:lang w:eastAsia="en-GB"/>
+          <w14:ligatures w14:val="none"/>
+        </w:rPr>
+        <w:t>Il progetto non viene compilato</w:t>
+      </w:r>
+      <w:r>
+        <w:rPr>
+          <w:rFonts w:ascii="Arial" w:eastAsia="Times New Roman" w:hAnsi="Arial" w:cs="Arial"/>
+          <w:color w:val="000000"/>
+          <w:kern w:val="0"/>
+          <w:lang w:eastAsia="en-GB"/>
+          <w14:ligatures w14:val="none"/>
+        </w:rPr>
+        <w:t xml:space="preserve">. </w:t>
+      </w:r>
+    </w:p>
+    <w:p>
+      <w:pPr>
+        <w:spacing w:after="0" w:line="240" w:lineRule="auto"/>
+        <w:rPr>
+          <w:rFonts w:ascii="Arial" w:eastAsia="Times New Roman" w:hAnsi="Arial" w:cs="Arial"/>
+          <w:color w:val="000000"/>
+          <w:kern w:val="0"/>
+          <w:lang w:eastAsia="en-GB"/>
+          <w14:ligatures w14:val="none"/>
+        </w:rPr>
+      </w:pPr>
+    </w:p>
+    <w:p>
+      <w:pPr>
+        <w:spacing w:after="0" w:line="240" w:lineRule="auto"/>
+        <w:rPr>
+          <w:rFonts w:ascii="Arial" w:eastAsia="Times New Roman" w:hAnsi="Arial" w:cs="Arial"/>
+          <w:color w:val="000000"/>
+          <w:kern w:val="0"/>
+          <w:lang w:eastAsia="en-GB"/>
+          <w14:ligatures w14:val="none"/>
+        </w:rPr>
+      </w:pPr>
+      <w:r>
+        <w:rPr>
+          <w:rFonts w:ascii="Arial" w:eastAsia="Times New Roman" w:hAnsi="Arial" w:cs="Arial"/>
+          <w:color w:val="000000"/>
+          <w:kern w:val="0"/>
+          <w:lang w:eastAsia="en-GB"/>
+          <w14:ligatures w14:val="none"/>
+        </w:rPr>
+        <w:t>Nella classe IsoTrapezoid, nella funzione float GetSide(), manca il valore di ritorno. Inoltre non è stata definita la funzione Side()</w:t>
+      </w:r>
+      <w:r>
+        <w:rPr>
+          <w:rFonts w:ascii="Arial" w:eastAsia="Times New Roman" w:hAnsi="Arial" w:cs="Arial"/>
+          <w:color w:val="000000"/>
+          <w:kern w:val="0"/>
+          <w:lang w:eastAsia="en-GB"/>
+          <w14:ligatures w14:val="none"/>
+        </w:rPr>
+        <w:t>, quindi in tutte le istanze in cui è chiamata non riesce a compilare.</w:t>
+      </w:r>
+    </w:p>
+    <w:p>
+      <w:pPr>
+        <w:spacing w:after="0" w:line="240" w:lineRule="auto"/>
+        <w:rPr>
+          <w:rFonts w:ascii="Arial" w:eastAsia="Times New Roman" w:hAnsi="Arial" w:cs="Arial"/>
+          <w:color w:val="000000"/>
+          <w:kern w:val="0"/>
+          <w:lang w:eastAsia="en-GB"/>
+          <w14:ligatures w14:val="none"/>
+        </w:rPr>
+      </w:pPr>
+      <w:r>
+        <w:rPr>
+          <w:rFonts w:ascii="Arial" w:eastAsia="Times New Roman" w:hAnsi="Arial" w:cs="Arial"/>
+          <w:color w:val="000000"/>
+          <w:kern w:val="0"/>
+          <w:lang w:eastAsia="en-GB"/>
+          <w14:ligatures w14:val="none"/>
+        </w:rPr>
+        <w:t>Nel main, viene incluso il file rhombus.h che non è presente nel progetto.</w:t>
+      </w:r>
+      <w:r>
+        <w:rPr>
+          <w:rFonts w:ascii="Arial" w:eastAsia="Times New Roman" w:hAnsi="Arial" w:cs="Arial"/>
+          <w:color w:val="000000"/>
+          <w:kern w:val="0"/>
+          <w:lang w:eastAsia="en-GB"/>
+          <w14:ligatures w14:val="none"/>
+        </w:rPr>
+        <w:t> </w:t>
+      </w:r>
+    </w:p>
+    <w:p>
+      <w:pPr>
+        <w:spacing w:after="0" w:line="240" w:lineRule="auto"/>
+        <w:rPr>
+          <w:rFonts w:ascii="Arial" w:eastAsia="Times New Roman" w:hAnsi="Arial" w:cs="Arial"/>
+          <w:color w:val="000000"/>
+          <w:kern w:val="0"/>
+          <w:lang w:eastAsia="en-GB"/>
+          <w14:ligatures w14:val="none"/>
+        </w:rPr>
+      </w:pPr>
+      <w:r>
+        <w:rPr>
+          <w:rFonts w:ascii="Arial" w:eastAsia="Times New Roman" w:hAnsi="Arial" w:cs="Arial"/>
+          <w:color w:val="000000"/>
+          <w:kern w:val="0"/>
+          <w:lang w:eastAsia="en-GB"/>
+          <w14:ligatures w14:val="none"/>
+        </w:rPr>
+        <w:t>Nel file IsoTrapezoid.h le guardie sono sbagliate: gli #ifndef controllano un file sbagliato</w:t>
+      </w:r>
+    </w:p>
+    <w:p>
+      <w:pPr>
+        <w:spacing w:after="0" w:line="240" w:lineRule="auto"/>
+        <w:rPr>
+          <w:rFonts w:ascii="Arial" w:eastAsia="Times New Roman" w:hAnsi="Arial" w:cs="Arial"/>
+          <w:color w:val="000000"/>
+          <w:kern w:val="0"/>
+          <w:lang w:eastAsia="en-GB"/>
+          <w14:ligatures w14:val="none"/>
+        </w:rPr>
+      </w:pPr>
+    </w:p>
+    <w:p>
+      <w:pPr>
+        <w:spacing w:after="0" w:line="240" w:lineRule="auto"/>
+        <w:rPr>
+          <w:rFonts w:ascii="Arial" w:eastAsia="Times New Roman" w:hAnsi="Arial" w:cs="Arial"/>
+          <w:color w:val="000000"/>
+          <w:kern w:val="0"/>
+          <w:lang w:eastAsia="en-GB"/>
+          <w14:ligatures w14:val="none"/>
+        </w:rPr>
+      </w:pPr>
+      <w:r>
+        <w:rPr>
+          <w:rFonts w:ascii="Arial" w:eastAsia="Times New Roman" w:hAnsi="Arial" w:cs="Arial"/>
+          <w:color w:val="000000"/>
+          <w:kern w:val="0"/>
+          <w:lang w:eastAsia="en-GB"/>
+          <w14:ligatures w14:val="none"/>
+        </w:rPr>
+        <w:t>2.b Test dell’interfaccia a riga di comando: l’interfaccia funziona correttamente? L’interfaccia è di facile utilizzo? Quali prove sono state eseguite per fare il test?</w:t>
+      </w:r>
+    </w:p>
+    <w:p>
+      <w:pPr>
+        <w:spacing w:after="0" w:line="240" w:lineRule="auto"/>
+        <w:rPr>
+          <w:rFonts w:ascii="Times New Roman" w:eastAsia="Times New Roman" w:hAnsi="Times New Roman" w:cs="Times New Roman"/>
+          <w:kern w:val="0"/>
+          <w:sz w:val="24"/>
+          <w:szCs w:val="24"/>
+          <w:lang w:eastAsia="en-GB"/>
+          <w14:ligatures w14:val="none"/>
+        </w:rPr>
+      </w:pPr>
+      <w:r>
+        <w:rPr>
+          <w:rFonts w:ascii="Times New Roman" w:eastAsia="Times New Roman" w:hAnsi="Times New Roman" w:cs="Times New Roman"/>
+          <w:kern w:val="0"/>
+          <w:sz w:val="24"/>
+          <w:szCs w:val="24"/>
+          <w:lang w:eastAsia="en-GB"/>
+          <w14:ligatures w14:val="none"/>
+        </w:rPr>
+        <w:t xml:space="preserve">-) </w:t>
+      </w:r>
+      <w:r>
+        <w:rPr>
+          <w:rFonts w:ascii="Times New Roman" w:eastAsia="Times New Roman" w:hAnsi="Times New Roman" w:cs="Times New Roman"/>
+          <w:kern w:val="0"/>
+          <w:sz w:val="24"/>
+          <w:szCs w:val="24"/>
+          <w:lang w:eastAsia="en-GB"/>
+          <w14:ligatures w14:val="none"/>
+        </w:rPr>
+        <w:t>Per testare il programma  è stato creato un main differente</w:t>
+      </w:r>
+      <w:r>
+        <w:rPr>
+          <w:rFonts w:ascii="Times New Roman" w:eastAsia="Times New Roman" w:hAnsi="Times New Roman" w:cs="Times New Roman"/>
+          <w:kern w:val="0"/>
+          <w:sz w:val="24"/>
+          <w:szCs w:val="24"/>
+          <w:lang w:eastAsia="en-GB"/>
+          <w14:ligatures w14:val="none"/>
+        </w:rPr>
+        <w:t xml:space="preserve"> + un benchmark</w:t>
+      </w:r>
+      <w:r>
+        <w:rPr>
+          <w:rFonts w:ascii="Times New Roman" w:eastAsia="Times New Roman" w:hAnsi="Times New Roman" w:cs="Times New Roman"/>
+          <w:kern w:val="0"/>
+          <w:sz w:val="24"/>
+          <w:szCs w:val="24"/>
+          <w:lang w:eastAsia="en-GB"/>
+          <w14:ligatures w14:val="none"/>
+        </w:rPr>
+        <w:t>.</w:t>
+      </w:r>
+    </w:p>
+    <w:p>
+      <w:pPr>
+        <w:spacing w:after="0" w:line="240" w:lineRule="auto"/>
+        <w:rPr>
+          <w:rFonts w:ascii="Times New Roman" w:eastAsia="Times New Roman" w:hAnsi="Times New Roman" w:cs="Times New Roman"/>
+          <w:kern w:val="0"/>
+          <w:sz w:val="24"/>
+          <w:szCs w:val="24"/>
+          <w:lang w:eastAsia="en-GB"/>
+          <w14:ligatures w14:val="none"/>
+        </w:rPr>
+      </w:pPr>
+    </w:p>
+    <w:p>
+      <w:pPr>
+        <w:spacing w:after="0" w:line="240" w:lineRule="auto"/>
+        <w:rPr>
+          <w:rFonts w:ascii="Times New Roman" w:eastAsia="Times New Roman" w:hAnsi="Times New Roman" w:cs="Times New Roman"/>
+          <w:kern w:val="0"/>
+          <w:sz w:val="24"/>
+          <w:szCs w:val="24"/>
+          <w:lang w:eastAsia="en-GB"/>
+          <w14:ligatures w14:val="none"/>
+        </w:rPr>
+      </w:pPr>
+      <w:r>
+        <w:rPr>
+          <w:rFonts w:ascii="Times New Roman" w:eastAsia="Times New Roman" w:hAnsi="Times New Roman" w:cs="Times New Roman"/>
+          <w:kern w:val="0"/>
+          <w:sz w:val="24"/>
+          <w:szCs w:val="24"/>
+          <w:lang w:eastAsia="en-GB"/>
+          <w14:ligatures w14:val="none"/>
+        </w:rPr>
+        <w:t>----------------------------------------------------------------------------------------------------------------</w:t>
+      </w:r>
+    </w:p>
+    <w:p>
+      <w:pPr>
+        <w:spacing w:after="0" w:line="240" w:lineRule="auto"/>
+        <w:rPr>
+          <w:rFonts w:ascii="Times New Roman" w:eastAsia="Times New Roman" w:hAnsi="Times New Roman" w:cs="Times New Roman"/>
+          <w:kern w:val="0"/>
+          <w:sz w:val="24"/>
+          <w:szCs w:val="24"/>
+          <w:lang w:eastAsia="en-GB"/>
+          <w14:ligatures w14:val="none"/>
+        </w:rPr>
+      </w:pPr>
+    </w:p>
+    <w:p>
+      <w:pPr>
+        <w:spacing w:after="0" w:line="240" w:lineRule="auto"/>
+        <w:rPr>
+          <w:rFonts w:ascii="Arial" w:eastAsia="Times New Roman" w:hAnsi="Arial" w:cs="Arial"/>
           <w:b/>
           <w:bCs/>
           <w:color w:val="000000"/>
@@ -529,7 +901,10 @@
           <w14:ligatures w14:val="none"/>
         </w:rPr>
       </w:pPr>
-      <w:r>
+    </w:p>
+    <w:p>
+      <w:pPr>
+        <w:spacing w:after="0" w:line="240" w:lineRule="auto"/>
         <w:rPr>
           <w:rFonts w:ascii="Arial" w:eastAsia="Times New Roman" w:hAnsi="Arial" w:cs="Arial"/>
           <w:b/>
@@ -539,7 +914,18 @@
           <w:lang w:eastAsia="en-GB"/>
           <w14:ligatures w14:val="none"/>
         </w:rPr>
-        <w:t>2 Compilazione e prima sessione di test</w:t>
+      </w:pPr>
+      <w:r>
+        <w:rPr>
+          <w:rFonts w:ascii="Arial" w:eastAsia="Times New Roman" w:hAnsi="Arial" w:cs="Arial"/>
+          <w:b/>
+          <w:bCs/>
+          <w:color w:val="000000"/>
+          <w:kern w:val="0"/>
+          <w:lang w:eastAsia="en-GB"/>
+          <w14:ligatures w14:val="none"/>
+        </w:rPr>
+        <w:t>3 Seconda sessione di test</w:t>
       </w:r>
     </w:p>
     <w:p>
@@ -574,372 +960,6 @@
           <w:lang w:eastAsia="en-GB"/>
           <w14:ligatures w14:val="none"/>
         </w:rPr>
-        <w:t>2.a Verificare se è possibile compilare il proget</w:t>
-      </w:r>
-      <w:r>
-        <w:rPr>
-          <w:rFonts w:ascii="Arial" w:eastAsia="Times New Roman" w:hAnsi="Arial" w:cs="Arial"/>
-          <w:color w:val="000000"/>
-          <w:kern w:val="0"/>
-          <w:lang w:eastAsia="en-GB"/>
-          <w14:ligatures w14:val="none"/>
-        </w:rPr>
-        <w:t>t</w:t>
-      </w:r>
-      <w:r>
-        <w:rPr>
-          <w:rFonts w:ascii="Arial" w:eastAsia="Times New Roman" w:hAnsi="Arial" w:cs="Arial"/>
-          <w:color w:val="000000"/>
-          <w:kern w:val="0"/>
-          <w:lang w:eastAsia="en-GB"/>
-          <w14:ligatures w14:val="none"/>
-        </w:rPr>
-        <w:t>o</w:t>
-      </w:r>
-    </w:p>
-    <w:p>
-      <w:pPr>
-        <w:spacing w:after="0" w:line="240" w:lineRule="auto"/>
-        <w:rPr>
-          <w:rFonts w:ascii="Arial" w:eastAsia="Times New Roman" w:hAnsi="Arial" w:cs="Arial"/>
-          <w:color w:val="000000"/>
-          <w:kern w:val="0"/>
-          <w:lang w:eastAsia="en-GB"/>
-          <w14:ligatures w14:val="none"/>
-        </w:rPr>
-      </w:pPr>
-    </w:p>
-    <w:p>
-      <w:pPr>
-        <w:spacing w:after="0" w:line="240" w:lineRule="auto"/>
-        <w:rPr>
-          <w:rFonts w:ascii="Arial" w:eastAsia="Times New Roman" w:hAnsi="Arial" w:cs="Arial"/>
-          <w:color w:val="000000"/>
-          <w:kern w:val="0"/>
-          <w:lang w:eastAsia="en-GB"/>
-          <w14:ligatures w14:val="none"/>
-        </w:rPr>
-      </w:pPr>
-      <w:r>
-        <w:rPr>
-          <w:rFonts w:ascii="Arial" w:eastAsia="Times New Roman" w:hAnsi="Arial" w:cs="Arial"/>
-          <w:color w:val="000000"/>
-          <w:kern w:val="0"/>
-          <w:lang w:eastAsia="en-GB"/>
-          <w14:ligatures w14:val="none"/>
-        </w:rPr>
-        <w:t xml:space="preserve">-) </w:t>
-      </w:r>
-      <w:r>
-        <w:rPr>
-          <w:rFonts w:ascii="Arial" w:eastAsia="Times New Roman" w:hAnsi="Arial" w:cs="Arial"/>
-          <w:color w:val="000000"/>
-          <w:kern w:val="0"/>
-          <w:lang w:eastAsia="en-GB"/>
-          <w14:ligatures w14:val="none"/>
-        </w:rPr>
-        <w:t>Il progetto non viene compilato</w:t>
-      </w:r>
-      <w:r>
-        <w:rPr>
-          <w:rFonts w:ascii="Arial" w:eastAsia="Times New Roman" w:hAnsi="Arial" w:cs="Arial"/>
-          <w:color w:val="000000"/>
-          <w:kern w:val="0"/>
-          <w:lang w:eastAsia="en-GB"/>
-          <w14:ligatures w14:val="none"/>
-        </w:rPr>
-        <w:t xml:space="preserve">. </w:t>
-      </w:r>
-    </w:p>
-    <w:p>
-      <w:pPr>
-        <w:spacing w:after="0" w:line="240" w:lineRule="auto"/>
-        <w:rPr>
-          <w:rFonts w:ascii="Arial" w:eastAsia="Times New Roman" w:hAnsi="Arial" w:cs="Arial"/>
-          <w:color w:val="000000"/>
-          <w:kern w:val="0"/>
-          <w:lang w:eastAsia="en-GB"/>
-          <w14:ligatures w14:val="none"/>
-        </w:rPr>
-      </w:pPr>
-    </w:p>
-    <w:p>
-      <w:pPr>
-        <w:spacing w:after="0" w:line="240" w:lineRule="auto"/>
-        <w:rPr>
-          <w:rFonts w:ascii="Arial" w:eastAsia="Times New Roman" w:hAnsi="Arial" w:cs="Arial"/>
-          <w:color w:val="000000"/>
-          <w:kern w:val="0"/>
-          <w:lang w:eastAsia="en-GB"/>
-          <w14:ligatures w14:val="none"/>
-        </w:rPr>
-      </w:pPr>
-      <w:r>
-        <w:rPr>
-          <w:rFonts w:ascii="Arial" w:eastAsia="Times New Roman" w:hAnsi="Arial" w:cs="Arial"/>
-          <w:color w:val="000000"/>
-          <w:kern w:val="0"/>
-          <w:lang w:eastAsia="en-GB"/>
-          <w14:ligatures w14:val="none"/>
-        </w:rPr>
-        <w:t>Nella classe IsoTrapezoid, nella funzione float GetSide(), manca il valore di ritorno. Inoltre non è stata definita la funzione Side()</w:t>
-      </w:r>
-      <w:r>
-        <w:rPr>
-          <w:rFonts w:ascii="Arial" w:eastAsia="Times New Roman" w:hAnsi="Arial" w:cs="Arial"/>
-          <w:color w:val="000000"/>
-          <w:kern w:val="0"/>
-          <w:lang w:eastAsia="en-GB"/>
-          <w14:ligatures w14:val="none"/>
-        </w:rPr>
-        <w:t>, quindi in tutte le istanze in cui è chiamata non riesce a compilare.</w:t>
-      </w:r>
-    </w:p>
-    <w:p>
-      <w:pPr>
-        <w:spacing w:after="0" w:line="240" w:lineRule="auto"/>
-        <w:rPr>
-          <w:rFonts w:ascii="Arial" w:eastAsia="Times New Roman" w:hAnsi="Arial" w:cs="Arial"/>
-          <w:color w:val="000000"/>
-          <w:kern w:val="0"/>
-          <w:lang w:eastAsia="en-GB"/>
-          <w14:ligatures w14:val="none"/>
-        </w:rPr>
-      </w:pPr>
-      <w:r>
-        <w:rPr>
-          <w:rFonts w:ascii="Arial" w:eastAsia="Times New Roman" w:hAnsi="Arial" w:cs="Arial"/>
-          <w:color w:val="000000"/>
-          <w:kern w:val="0"/>
-          <w:lang w:eastAsia="en-GB"/>
-          <w14:ligatures w14:val="none"/>
-        </w:rPr>
-        <w:t>Nel main, viene incluso il file rhombus.h che non è presente nel progetto.</w:t>
-      </w:r>
-      <w:r>
-        <w:rPr>
-          <w:rFonts w:ascii="Arial" w:eastAsia="Times New Roman" w:hAnsi="Arial" w:cs="Arial"/>
-          <w:color w:val="000000"/>
-          <w:kern w:val="0"/>
-          <w:lang w:eastAsia="en-GB"/>
-          <w14:ligatures w14:val="none"/>
-        </w:rPr>
-        <w:t> </w:t>
-      </w:r>
-    </w:p>
-    <w:p>
-      <w:pPr>
-        <w:spacing w:after="0" w:line="240" w:lineRule="auto"/>
-        <w:rPr>
-          <w:rFonts w:ascii="Arial" w:eastAsia="Times New Roman" w:hAnsi="Arial" w:cs="Arial"/>
-          <w:color w:val="000000"/>
-          <w:kern w:val="0"/>
-          <w:lang w:eastAsia="en-GB"/>
-          <w14:ligatures w14:val="none"/>
-        </w:rPr>
-      </w:pPr>
-      <w:r>
-        <w:rPr>
-          <w:rFonts w:ascii="Arial" w:eastAsia="Times New Roman" w:hAnsi="Arial" w:cs="Arial"/>
-          <w:color w:val="000000"/>
-          <w:kern w:val="0"/>
-          <w:lang w:eastAsia="en-GB"/>
-          <w14:ligatures w14:val="none"/>
-        </w:rPr>
-        <w:t>Nel file IsoTrapezoid.h le guardie sono sbagliate: gli #ifndef controllano un file sbagliato</w:t>
-      </w:r>
-    </w:p>
-    <w:p>
-      <w:pPr>
-        <w:spacing w:after="0" w:line="240" w:lineRule="auto"/>
-        <w:rPr>
-          <w:rFonts w:ascii="Arial" w:eastAsia="Times New Roman" w:hAnsi="Arial" w:cs="Arial"/>
-          <w:color w:val="000000"/>
-          <w:kern w:val="0"/>
-          <w:lang w:eastAsia="en-GB"/>
-          <w14:ligatures w14:val="none"/>
-        </w:rPr>
-      </w:pPr>
-    </w:p>
-    <w:p>
-      <w:pPr>
-        <w:spacing w:after="0" w:line="240" w:lineRule="auto"/>
-        <w:rPr>
-          <w:rFonts w:ascii="Arial" w:eastAsia="Times New Roman" w:hAnsi="Arial" w:cs="Arial"/>
-          <w:color w:val="000000"/>
-          <w:kern w:val="0"/>
-          <w:lang w:eastAsia="en-GB"/>
-          <w14:ligatures w14:val="none"/>
-        </w:rPr>
-      </w:pPr>
-      <w:r>
-        <w:rPr>
-          <w:rFonts w:ascii="Arial" w:eastAsia="Times New Roman" w:hAnsi="Arial" w:cs="Arial"/>
-          <w:color w:val="000000"/>
-          <w:kern w:val="0"/>
-          <w:lang w:eastAsia="en-GB"/>
-          <w14:ligatures w14:val="none"/>
-        </w:rPr>
-        <w:t>2.b Test dell’interfaccia a riga di comando: l’interfaccia funziona correttamente? L’interfaccia è di facile utilizzo? Quali prove sono state eseguite per fare il test?</w:t>
-      </w:r>
-    </w:p>
-    <w:p>
-      <w:pPr>
-        <w:spacing w:after="0" w:line="240" w:lineRule="auto"/>
-        <w:rPr>
-          <w:rFonts w:ascii="Times New Roman" w:eastAsia="Times New Roman" w:hAnsi="Times New Roman" w:cs="Times New Roman"/>
-          <w:kern w:val="0"/>
-          <w:sz w:val="24"/>
-          <w:szCs w:val="24"/>
-          <w:lang w:eastAsia="en-GB"/>
-          <w14:ligatures w14:val="none"/>
-        </w:rPr>
-      </w:pPr>
-      <w:r>
-        <w:rPr>
-          <w:rFonts w:ascii="Times New Roman" w:eastAsia="Times New Roman" w:hAnsi="Times New Roman" w:cs="Times New Roman"/>
-          <w:kern w:val="0"/>
-          <w:sz w:val="24"/>
-          <w:szCs w:val="24"/>
-          <w:lang w:eastAsia="en-GB"/>
-          <w14:ligatures w14:val="none"/>
-        </w:rPr>
-        <w:t xml:space="preserve">-) </w:t>
-      </w:r>
-      <w:r>
-        <w:rPr>
-          <w:rFonts w:ascii="Times New Roman" w:eastAsia="Times New Roman" w:hAnsi="Times New Roman" w:cs="Times New Roman"/>
-          <w:kern w:val="0"/>
-          <w:sz w:val="24"/>
-          <w:szCs w:val="24"/>
-          <w:lang w:eastAsia="en-GB"/>
-          <w14:ligatures w14:val="none"/>
-        </w:rPr>
-        <w:t>Per testare il programma  è stato creato un main differente.</w:t>
-      </w:r>
-    </w:p>
-    <w:p>
-      <w:pPr>
-        <w:spacing w:after="0" w:line="240" w:lineRule="auto"/>
-        <w:rPr>
-          <w:rFonts w:ascii="Times New Roman" w:eastAsia="Times New Roman" w:hAnsi="Times New Roman" w:cs="Times New Roman"/>
-          <w:kern w:val="0"/>
-          <w:sz w:val="24"/>
-          <w:szCs w:val="24"/>
-          <w:lang w:eastAsia="en-GB"/>
-          <w14:ligatures w14:val="none"/>
-        </w:rPr>
-      </w:pPr>
-    </w:p>
-    <w:p>
-      <w:pPr>
-        <w:spacing w:after="0" w:line="240" w:lineRule="auto"/>
-        <w:rPr>
-          <w:rFonts w:ascii="Times New Roman" w:eastAsia="Times New Roman" w:hAnsi="Times New Roman" w:cs="Times New Roman"/>
-          <w:kern w:val="0"/>
-          <w:sz w:val="24"/>
-          <w:szCs w:val="24"/>
-          <w:lang w:eastAsia="en-GB"/>
-          <w14:ligatures w14:val="none"/>
-        </w:rPr>
-      </w:pPr>
-      <w:r>
-        <w:rPr>
-          <w:rFonts w:ascii="Times New Roman" w:eastAsia="Times New Roman" w:hAnsi="Times New Roman" w:cs="Times New Roman"/>
-          <w:kern w:val="0"/>
-          <w:sz w:val="24"/>
-          <w:szCs w:val="24"/>
-          <w:lang w:eastAsia="en-GB"/>
-          <w14:ligatures w14:val="none"/>
-        </w:rPr>
-        <w:t>----------------------------------------------------------------------------------------------------------------</w:t>
-      </w:r>
-    </w:p>
-    <w:p>
-      <w:pPr>
-        <w:spacing w:after="0" w:line="240" w:lineRule="auto"/>
-        <w:rPr>
-          <w:rFonts w:ascii="Times New Roman" w:eastAsia="Times New Roman" w:hAnsi="Times New Roman" w:cs="Times New Roman"/>
-          <w:kern w:val="0"/>
-          <w:sz w:val="24"/>
-          <w:szCs w:val="24"/>
-          <w:lang w:eastAsia="en-GB"/>
-          <w14:ligatures w14:val="none"/>
-        </w:rPr>
-      </w:pPr>
-    </w:p>
-    <w:p>
-      <w:pPr>
-        <w:spacing w:after="0" w:line="240" w:lineRule="auto"/>
-        <w:rPr>
-          <w:rFonts w:ascii="Arial" w:eastAsia="Times New Roman" w:hAnsi="Arial" w:cs="Arial"/>
-          <w:b/>
-          <w:bCs/>
-          <w:color w:val="000000"/>
-          <w:kern w:val="0"/>
-          <w:lang w:eastAsia="en-GB"/>
-          <w14:ligatures w14:val="none"/>
-        </w:rPr>
-      </w:pPr>
-    </w:p>
-    <w:p>
-      <w:pPr>
-        <w:spacing w:after="0" w:line="240" w:lineRule="auto"/>
-        <w:rPr>
-          <w:rFonts w:ascii="Arial" w:eastAsia="Times New Roman" w:hAnsi="Arial" w:cs="Arial"/>
-          <w:b/>
-          <w:bCs/>
-          <w:color w:val="000000"/>
-          <w:kern w:val="0"/>
-          <w:lang w:eastAsia="en-GB"/>
-          <w14:ligatures w14:val="none"/>
-        </w:rPr>
-      </w:pPr>
-      <w:r>
-        <w:rPr>
-          <w:rFonts w:ascii="Arial" w:eastAsia="Times New Roman" w:hAnsi="Arial" w:cs="Arial"/>
-          <w:b/>
-          <w:bCs/>
-          <w:color w:val="000000"/>
-          <w:kern w:val="0"/>
-          <w:lang w:eastAsia="en-GB"/>
-          <w14:ligatures w14:val="none"/>
-        </w:rPr>
-        <w:t>3 Seconda sessione di test</w:t>
-      </w:r>
-    </w:p>
-    <w:p>
-      <w:pPr>
-        <w:spacing w:after="0" w:line="240" w:lineRule="auto"/>
-        <w:rPr>
-          <w:rFonts w:ascii="Times New Roman" w:eastAsia="Times New Roman" w:hAnsi="Times New Roman" w:cs="Times New Roman"/>
-          <w:kern w:val="0"/>
-          <w:sz w:val="24"/>
-          <w:szCs w:val="24"/>
-          <w:lang w:eastAsia="en-GB"/>
-          <w14:ligatures w14:val="none"/>
-        </w:rPr>
-      </w:pPr>
-    </w:p>
-    <w:p>
-      <w:pPr>
-        <w:spacing w:after="0" w:line="240" w:lineRule="auto"/>
-        <w:rPr>
-          <w:rFonts w:ascii="Arial" w:eastAsia="Times New Roman" w:hAnsi="Arial" w:cs="Arial"/>
-          <w:color w:val="000000"/>
-          <w:kern w:val="0"/>
-          <w:lang w:eastAsia="en-GB"/>
-          <w14:ligatures w14:val="none"/>
-        </w:rPr>
-      </w:pPr>
-      <w:r>
-        <w:rPr>
-          <w:rFonts w:ascii="Arial" w:eastAsia="Times New Roman" w:hAnsi="Arial" w:cs="Arial"/>
-          <w:color w:val="000000"/>
-          <w:kern w:val="0"/>
-          <w:lang w:eastAsia="en-GB"/>
-          <w14:ligatures w14:val="none"/>
-        </w:rPr>
         <w:t>3.a Definire una procedura di test che permetta di identificare possibili bug nel codice prodotto per le singole classi e i singoli metodi di ogni classe</w:t>
       </w:r>
     </w:p>
@@ -974,7 +994,27 @@
           <w:lang w:eastAsia="en-GB"/>
           <w14:ligatures w14:val="none"/>
         </w:rPr>
-        <w:t xml:space="preserve">La procedura di test consiste nel testare il corretto funzionamento di tutte i metodi della classe IsoTriangle. Non ho potuto testare le altre classi in quanto non compilabili. </w:t>
+        <w:t>La procedura di test consiste nel testare il corretto funzionamento di tutt</w:t>
+      </w:r>
+      <w:r>
+        <w:rPr>
+          <w:rFonts w:ascii="Arial" w:eastAsia="Times New Roman" w:hAnsi="Arial" w:cs="Arial"/>
+          <w:color w:val="000000"/>
+          <w:kern w:val="0"/>
+          <w:lang w:eastAsia="en-GB"/>
+          <w14:ligatures w14:val="none"/>
+        </w:rPr>
+        <w:t xml:space="preserve">i </w:t>
+      </w:r>
+      <w:r>
+        <w:rPr>
+          <w:rFonts w:ascii="Arial" w:eastAsia="Times New Roman" w:hAnsi="Arial" w:cs="Arial"/>
+          <w:color w:val="000000"/>
+          <w:kern w:val="0"/>
+          <w:lang w:eastAsia="en-GB"/>
+          <w14:ligatures w14:val="none"/>
+        </w:rPr>
+        <w:t xml:space="preserve">i metodi della classe IsoTriangle. Non ho potuto testare le altre classi in quanto non compilabili. </w:t>
       </w:r>
       <w:r>
         <w:rPr>
@@ -1005,7 +1045,27 @@
           <w:lang w:eastAsia="en-GB"/>
           <w14:ligatures w14:val="none"/>
         </w:rPr>
-        <w:t xml:space="preserve"> la chiamata di diversi metodi, per testare poi il corretto funzionamento viene chiamata la funzione Dump. </w:t>
+        <w:t xml:space="preserve"> la chiamata di diversi metodi, per testare poi il corretto funzionamento viene chiamata la funzione Dump</w:t>
+      </w:r>
+      <w:r>
+        <w:rPr>
+          <w:rFonts w:ascii="Arial" w:eastAsia="Times New Roman" w:hAnsi="Arial" w:cs="Arial"/>
+          <w:color w:val="000000"/>
+          <w:kern w:val="0"/>
+          <w:lang w:eastAsia="en-GB"/>
+          <w14:ligatures w14:val="none"/>
+        </w:rPr>
+        <w:t>()</w:t>
+      </w:r>
+      <w:r>
+        <w:rPr>
+          <w:rFonts w:ascii="Arial" w:eastAsia="Times New Roman" w:hAnsi="Arial" w:cs="Arial"/>
+          <w:color w:val="000000"/>
+          <w:kern w:val="0"/>
+          <w:lang w:eastAsia="en-GB"/>
+          <w14:ligatures w14:val="none"/>
+        </w:rPr>
+        <w:t xml:space="preserve">. </w:t>
       </w:r>
     </w:p>
     <w:p>
@@ -1466,6 +1526,287 @@
         </w:rPr>
         <w:t xml:space="preserve"> Sono stati in particolare provate le funzioni dump, GetArea e GetPerimeter. Infine è stato provato il distruttore</w:t>
       </w:r>
+      <w:r>
+        <w:rPr>
+          <w:rFonts w:ascii="Arial" w:eastAsia="Times New Roman" w:hAnsi="Arial" w:cs="Arial"/>
+          <w:color w:val="000000"/>
+          <w:kern w:val="0"/>
+          <w:lang w:eastAsia="en-GB"/>
+          <w14:ligatures w14:val="none"/>
+        </w:rPr>
+        <w:t>.</w:t>
+      </w:r>
+    </w:p>
+    <w:p>
+      <w:pPr>
+        <w:spacing w:after="0" w:line="240" w:lineRule="auto"/>
+        <w:rPr>
+          <w:rFonts w:ascii="Arial" w:eastAsia="Times New Roman" w:hAnsi="Arial" w:cs="Arial"/>
+          <w:color w:val="000000"/>
+          <w:kern w:val="0"/>
+          <w:lang w:eastAsia="en-GB"/>
+          <w14:ligatures w14:val="none"/>
+        </w:rPr>
+      </w:pPr>
+    </w:p>
+    <w:p>
+      <w:pPr>
+        <w:spacing w:after="0" w:line="240" w:lineRule="auto"/>
+        <w:rPr>
+          <w:rFonts w:ascii="Arial" w:eastAsia="Times New Roman" w:hAnsi="Arial" w:cs="Arial"/>
+          <w:b/>
+          <w:bCs/>
+          <w:color w:val="000000"/>
+          <w:kern w:val="0"/>
+          <w:lang w:eastAsia="en-GB"/>
+          <w14:ligatures w14:val="none"/>
+        </w:rPr>
+      </w:pPr>
+      <w:r>
+        <w:rPr>
+          <w:rFonts w:ascii="Arial" w:eastAsia="Times New Roman" w:hAnsi="Arial" w:cs="Arial"/>
+          <w:b/>
+          <w:bCs/>
+          <w:color w:val="000000"/>
+          <w:kern w:val="0"/>
+          <w:lang w:eastAsia="en-GB"/>
+          <w14:ligatures w14:val="none"/>
+        </w:rPr>
+        <w:t>Un altro test che è stato compiuto è stato verificare l’efficacia della scelta di calcolare area e perimetro ogni volta che viene aggiornato</w:t>
+      </w:r>
+      <w:r>
+        <w:rPr>
+          <w:rFonts w:ascii="Arial" w:eastAsia="Times New Roman" w:hAnsi="Arial" w:cs="Arial"/>
+          <w:b/>
+          <w:bCs/>
+          <w:color w:val="000000"/>
+          <w:kern w:val="0"/>
+          <w:lang w:eastAsia="en-GB"/>
+          <w14:ligatures w14:val="none"/>
+        </w:rPr>
+        <w:t xml:space="preserve"> </w:t>
+      </w:r>
+      <w:r>
+        <w:rPr>
+          <w:rFonts w:ascii="Arial" w:eastAsia="Times New Roman" w:hAnsi="Arial" w:cs="Arial"/>
+          <w:b/>
+          <w:bCs/>
+          <w:color w:val="000000"/>
+          <w:kern w:val="0"/>
+          <w:lang w:eastAsia="en-GB"/>
+          <w14:ligatures w14:val="none"/>
+        </w:rPr>
+        <w:t>qualsiasi parametro dell’oggetto.</w:t>
+      </w:r>
+    </w:p>
+    <w:p>
+      <w:pPr>
+        <w:spacing w:after="0" w:line="240" w:lineRule="auto"/>
+        <w:rPr>
+          <w:rFonts w:ascii="Arial" w:eastAsia="Times New Roman" w:hAnsi="Arial" w:cs="Arial"/>
+          <w:color w:val="000000"/>
+          <w:kern w:val="0"/>
+          <w:lang w:eastAsia="en-GB"/>
+          <w14:ligatures w14:val="none"/>
+        </w:rPr>
+      </w:pPr>
+      <w:r>
+        <w:rPr>
+          <w:rFonts w:ascii="Arial" w:eastAsia="Times New Roman" w:hAnsi="Arial" w:cs="Arial"/>
+          <w:color w:val="000000"/>
+          <w:kern w:val="0"/>
+          <w:lang w:eastAsia="en-GB"/>
+          <w14:ligatures w14:val="none"/>
+        </w:rPr>
+        <w:t>Nel codice esaminato, area e perimetro vengono chiama</w:t>
+      </w:r>
+      <w:r>
+        <w:rPr>
+          <w:rFonts w:ascii="Arial" w:eastAsia="Times New Roman" w:hAnsi="Arial" w:cs="Arial"/>
+          <w:color w:val="000000"/>
+          <w:kern w:val="0"/>
+          <w:lang w:eastAsia="en-GB"/>
+          <w14:ligatures w14:val="none"/>
+        </w:rPr>
+        <w:t>t</w:t>
+      </w:r>
+      <w:r>
+        <w:rPr>
+          <w:rFonts w:ascii="Arial" w:eastAsia="Times New Roman" w:hAnsi="Arial" w:cs="Arial"/>
+          <w:color w:val="000000"/>
+          <w:kern w:val="0"/>
+          <w:lang w:eastAsia="en-GB"/>
+          <w14:ligatures w14:val="none"/>
+        </w:rPr>
+        <w:t>e ogni volta che l’oggetto viene instanziato e in tutti i setter. Viene quindi creato</w:t>
+      </w:r>
+      <w:r>
+        <w:rPr>
+          <w:rFonts w:ascii="Arial" w:eastAsia="Times New Roman" w:hAnsi="Arial" w:cs="Arial"/>
+          <w:color w:val="000000"/>
+          <w:kern w:val="0"/>
+          <w:lang w:eastAsia="en-GB"/>
+          <w14:ligatures w14:val="none"/>
+        </w:rPr>
+        <w:t xml:space="preserve"> da me</w:t>
+      </w:r>
+      <w:r>
+        <w:rPr>
+          <w:rFonts w:ascii="Arial" w:eastAsia="Times New Roman" w:hAnsi="Arial" w:cs="Arial"/>
+          <w:color w:val="000000"/>
+          <w:kern w:val="0"/>
+          <w:lang w:eastAsia="en-GB"/>
+          <w14:ligatures w14:val="none"/>
+        </w:rPr>
+        <w:t xml:space="preserve"> un altro </w:t>
+      </w:r>
+      <w:r>
+        <w:rPr>
+          <w:rFonts w:ascii="Arial" w:eastAsia="Times New Roman" w:hAnsi="Arial" w:cs="Arial"/>
+          <w:color w:val="000000"/>
+          <w:kern w:val="0"/>
+          <w:lang w:eastAsia="en-GB"/>
+          <w14:ligatures w14:val="none"/>
+        </w:rPr>
+        <w:t>IsoTriangle</w:t>
+      </w:r>
+      <w:r>
+        <w:rPr>
+          <w:rFonts w:ascii="Arial" w:eastAsia="Times New Roman" w:hAnsi="Arial" w:cs="Arial"/>
+          <w:color w:val="000000"/>
+          <w:kern w:val="0"/>
+          <w:lang w:eastAsia="en-GB"/>
+          <w14:ligatures w14:val="none"/>
+        </w:rPr>
+        <w:t xml:space="preserve"> che calcola area e perimetro solo quando vengono richieste e viene confrontato con </w:t>
+      </w:r>
+      <w:r>
+        <w:rPr>
+          <w:rFonts w:ascii="Arial" w:eastAsia="Times New Roman" w:hAnsi="Arial" w:cs="Arial"/>
+          <w:color w:val="000000"/>
+          <w:kern w:val="0"/>
+          <w:lang w:eastAsia="en-GB"/>
+          <w14:ligatures w14:val="none"/>
+        </w:rPr>
+        <w:t>la precedente classe</w:t>
+      </w:r>
+      <w:r>
+        <w:rPr>
+          <w:rFonts w:ascii="Arial" w:eastAsia="Times New Roman" w:hAnsi="Arial" w:cs="Arial"/>
+          <w:color w:val="000000"/>
+          <w:kern w:val="0"/>
+          <w:lang w:eastAsia="en-GB"/>
+          <w14:ligatures w14:val="none"/>
+        </w:rPr>
+        <w:t xml:space="preserve"> mettendo a paragone i</w:t>
+      </w:r>
+      <w:r>
+        <w:rPr>
+          <w:rFonts w:ascii="Arial" w:eastAsia="Times New Roman" w:hAnsi="Arial" w:cs="Arial"/>
+          <w:color w:val="000000"/>
+          <w:kern w:val="0"/>
+          <w:lang w:eastAsia="en-GB"/>
+          <w14:ligatures w14:val="none"/>
+        </w:rPr>
+        <w:t>l cpu time di un programma che le utilizza entrambe.</w:t>
+      </w:r>
+    </w:p>
+    <w:p>
+      <w:pPr>
+        <w:spacing w:after="0" w:line="240" w:lineRule="auto"/>
+        <w:rPr>
+          <w:rFonts w:ascii="Arial" w:eastAsia="Times New Roman" w:hAnsi="Arial" w:cs="Arial"/>
+          <w:color w:val="000000"/>
+          <w:kern w:val="0"/>
+          <w:lang w:eastAsia="en-GB"/>
+          <w14:ligatures w14:val="none"/>
+        </w:rPr>
+      </w:pPr>
+      <w:r>
+        <w:rPr>
+          <w:rFonts w:ascii="Arial" w:eastAsia="Times New Roman" w:hAnsi="Arial" w:cs="Arial"/>
+          <w:color w:val="000000"/>
+          <w:kern w:val="0"/>
+          <w:lang w:eastAsia="en-GB"/>
+          <w14:ligatures w14:val="none"/>
+        </w:rPr>
+        <w:t>Il test viene eseguito su un altro file .cpp chiamato “benchmark”</w:t>
+      </w:r>
+      <w:r>
+        <w:rPr>
+          <w:rFonts w:ascii="Arial" w:eastAsia="Times New Roman" w:hAnsi="Arial" w:cs="Arial"/>
+          <w:color w:val="000000"/>
+          <w:kern w:val="0"/>
+          <w:lang w:eastAsia="en-GB"/>
+          <w14:ligatures w14:val="none"/>
+        </w:rPr>
+        <w:t>, che importa sia la classe originale che quella modificata da me.</w:t>
+      </w:r>
+      <w:r>
+        <w:rPr>
+          <w:rFonts w:ascii="Arial" w:eastAsia="Times New Roman" w:hAnsi="Arial" w:cs="Arial"/>
+          <w:color w:val="000000"/>
+          <w:kern w:val="0"/>
+          <w:lang w:eastAsia="en-GB"/>
+          <w14:ligatures w14:val="none"/>
+        </w:rPr>
+        <w:br/>
+        <w:t>Quest’ultima, ora chiamata “new_isotriangle”, modifica la funziona Init(), SetBase() &amp; SetHeight(), commentando le chiamate alle funzioni area e perimetro</w:t>
+      </w:r>
+      <w:r>
+        <w:rPr>
+          <w:rFonts w:ascii="Arial" w:eastAsia="Times New Roman" w:hAnsi="Arial" w:cs="Arial"/>
+          <w:color w:val="000000"/>
+          <w:kern w:val="0"/>
+          <w:lang w:eastAsia="en-GB"/>
+          <w14:ligatures w14:val="none"/>
+        </w:rPr>
+        <w:t>. Un’altra modifica è stata rimuovere la stampa del costruttore/distruttore, per avere una console più leggibile.</w:t>
+      </w:r>
+    </w:p>
+    <w:p>
+      <w:pPr>
+        <w:spacing w:after="0" w:line="240" w:lineRule="auto"/>
+        <w:rPr>
+          <w:rFonts w:ascii="Arial" w:eastAsia="Times New Roman" w:hAnsi="Arial" w:cs="Arial"/>
+          <w:color w:val="000000"/>
+          <w:kern w:val="0"/>
+          <w:lang w:eastAsia="en-GB"/>
+          <w14:ligatures w14:val="none"/>
+        </w:rPr>
+      </w:pPr>
+    </w:p>
+    <w:p>
+      <w:pPr>
+        <w:spacing w:after="0" w:line="240" w:lineRule="auto"/>
+        <w:rPr>
+          <w:rFonts w:ascii="Arial" w:eastAsia="Times New Roman" w:hAnsi="Arial" w:cs="Arial"/>
+          <w:color w:val="000000"/>
+          <w:kern w:val="0"/>
+          <w:lang w:eastAsia="en-GB"/>
+          <w14:ligatures w14:val="none"/>
+        </w:rPr>
+      </w:pPr>
+      <w:r>
+        <w:rPr>
+          <w:rFonts w:ascii="Arial" w:eastAsia="Times New Roman" w:hAnsi="Arial" w:cs="Arial"/>
+          <w:color w:val="000000"/>
+          <w:kern w:val="0"/>
+          <w:lang w:eastAsia="en-GB"/>
+          <w14:ligatures w14:val="none"/>
+        </w:rPr>
+        <w:t xml:space="preserve">Il benchmark crea 2 array di </w:t>
+      </w:r>
+      <w:r>
+        <w:rPr>
+          <w:rFonts w:ascii="Arial" w:eastAsia="Times New Roman" w:hAnsi="Arial" w:cs="Arial"/>
+          <w:color w:val="000000"/>
+          <w:kern w:val="0"/>
+          <w:lang w:eastAsia="en-GB"/>
+          <w14:ligatures w14:val="none"/>
+        </w:rPr>
+        <w:t>10.000 oggetti diversi: IsoTriangle (originale) &amp; new_isotriangle. Vengono poi iterati dei cicli for che modificano base e altezza, rispetto a quelli di default, e chiamano la funzione GetArea() &amp; GetPerimeter(). Lo scopo era di simulare un utilizzo realistico di queste quattro funzioni.</w:t>
+      </w:r>
     </w:p>
     <w:p>
       <w:pPr>
@@ -1517,42 +1858,45 @@
     </w:p>
     <w:p/>
     <w:p>
-      <w:pPr>
+      <w:r>
+        <w:t xml:space="preserve">Della classe IsoTriangle, </w:t>
+      </w:r>
+      <w:r>
         <w:rPr>
           <w:b/>
           <w:bCs/>
         </w:rPr>
-      </w:pPr>
-      <w:r>
-        <w:t xml:space="preserve">Della classe IsoTriangle, </w:t>
+        <w:t xml:space="preserve">tutti i risultati del test sono </w:t>
       </w:r>
       <w:r>
         <w:rPr>
           <w:b/>
           <w:bCs/>
         </w:rPr>
-        <w:t xml:space="preserve">tutti i risultati del test sono </w:t>
+        <w:t>stati superati con successo</w:t>
       </w:r>
       <w:r>
         <w:rPr>
           <w:b/>
           <w:bCs/>
         </w:rPr>
-        <w:t>stati superati con successo</w:t>
-      </w:r>
-    </w:p>
-    <w:p>
-      <w:r>
+        <w:t xml:space="preserve">, </w:t>
+      </w:r>
+      <w:r>
+        <w:t>ossia:</w:t>
+      </w:r>
+    </w:p>
+    <w:p>
+      <w:r>
+        <w:lastRenderedPageBreak/>
         <w:t>Il costruttore di default viene chiamato correttamente, sono stati inseriti i parametri di default cioè tutti 0.</w:t>
       </w:r>
     </w:p>
-    <w:p/>
     <w:p>
       <w:r>
         <w:t xml:space="preserve">Il costruttore con parametri controlla correttamente se sono negativi e nel caso inserisce i valori di default </w:t>
       </w:r>
     </w:p>
-    <w:p/>
     <w:p>
       <w:r>
         <w:t>Il costruttore di copia funziona correttamente, viene testato anche l’operatore ‘==’ &amp; ‘=’ , che funzionano correttamente.</w:t>
@@ -1560,13 +1904,54 @@
     </w:p>
     <w:p>
       <w:r>
-        <w:t>I setters vanno correttamente e controllano che il parametro non sia negativo</w:t>
-      </w:r>
-    </w:p>
-    <w:p/>
-    <w:p>
-      <w:r>
-        <w:t xml:space="preserve">I getters, la dump e la funzione draw funzionano correttamente. </w:t>
+        <w:t xml:space="preserve">I setters </w:t>
+      </w:r>
+      <w:r>
+        <w:t>funzionano</w:t>
+      </w:r>
+      <w:r>
+        <w:t xml:space="preserve"> correttamente e controllano che il parametro non sia negativo</w:t>
+      </w:r>
+      <w:r>
+        <w:t>.</w:t>
+      </w:r>
+    </w:p>
+    <w:p>
+      <w:r>
+        <w:t>I getters, la dump e la funzione draw funzionano correttamente.</w:t>
+      </w:r>
+    </w:p>
+    <w:p>
+      <w:r>
+        <w:t xml:space="preserve"> </w:t>
+      </w:r>
+    </w:p>
+    <w:p>
+      <w:r>
+        <w:rPr>
+          <w:b/>
+          <w:bCs/>
+        </w:rPr>
+        <w:t>Per il test sulla performance, iterando il test diverse volte si ottiene un valor medio in percentuale di miglioramento del 50% se non calcolasse ogni volta area e perimetro.</w:t>
+      </w:r>
+      <w:r>
+        <w:rPr>
+          <w:b/>
+          <w:bCs/>
+        </w:rPr>
+        <w:br/>
+      </w:r>
+      <w:r>
+        <w:t>Con il nuovo metodo proposto si hanno però dei momenti nell’esecuzione in cui i parametri di perimetro, area</w:t>
+      </w:r>
+      <w:r>
+        <w:t>, base e altezza</w:t>
+      </w:r>
+      <w:r>
+        <w:t xml:space="preserve"> non </w:t>
+      </w:r>
+      <w:r>
+        <w:t>sono coerenti. Se però si accede al parametro Area con i giusti metodi, è impossibile avere (quando richiesti) un’area non in funzione dei parametri</w:t>
       </w:r>
     </w:p>
     <w:sectPr>

</xml_diff>